<commit_message>
revised PMs and ERs for signs and guardrails
based on edits and comments from iowa dot
</commit_message>
<xml_diff>
--- a/work/Processmap and ER matrices/Guardrail/ER_G_201.docx
+++ b/work/Processmap and ER matrices/Guardrail/ER_G_201.docx
@@ -58,18 +58,7 @@
               <w:pStyle w:val="ExchangeRequirementName"/>
             </w:pPr>
             <w:r>
-              <w:t>Redesign</w:t>
-            </w:r>
-            <w:r>
-              <w:t>/contract</w:t>
-            </w:r>
-            <w:bookmarkStart w:id="0" w:name="_GoBack"/>
-            <w:bookmarkEnd w:id="0"/>
-            <w:r>
-              <w:t xml:space="preserve"> request</w:t>
-            </w:r>
-            <w:r>
-              <w:t xml:space="preserve"> from maintenance staff</w:t>
+              <w:t>Guardrail repair order</w:t>
             </w:r>
           </w:p>
         </w:tc>
@@ -132,7 +121,10 @@
               <w:t>G</w:t>
             </w:r>
             <w:r>
-              <w:t>.201</w:t>
+              <w:t>.20</w:t>
+            </w:r>
+            <w:r>
+              <w:t>1</w:t>
             </w:r>
           </w:p>
         </w:tc>
@@ -191,7 +183,7 @@
               <w:pStyle w:val="ChangeDate"/>
             </w:pPr>
             <w:r>
-              <w:t>2016-08-05</w:t>
+              <w:t>2016-08-15</w:t>
             </w:r>
           </w:p>
         </w:tc>
@@ -705,6 +697,18 @@
       <w:pPr>
         <w:snapToGrid w:val="0"/>
       </w:pPr>
+      <w:r>
+        <w:t xml:space="preserve">Cable rail repair/replacement will be performed by a contractor. </w:t>
+      </w:r>
+      <w:r>
+        <w:t>Other types of guardrail, such as, W-Beam guardrails will be performed by</w:t>
+      </w:r>
+      <w:r>
+        <w:t xml:space="preserve"> the</w:t>
+      </w:r>
+      <w:r>
+        <w:t xml:space="preserve"> in-house crew. </w:t>
+      </w:r>
     </w:p>
     <w:p>
       <w:pPr>
@@ -746,6 +750,8 @@
       </w:r>
       <w:r>
         <w:rPr>
+          <w:b/>
+          <w:i/>
           <w:lang w:val="en-US"/>
         </w:rPr>
         <w:t xml:space="preserve"> </w:t>
@@ -754,7 +760,7 @@
         <w:rPr>
           <w:lang w:val="en-US"/>
         </w:rPr>
-        <w:t xml:space="preserve">Maintenance shop </w:t>
+        <w:t>Maintenance shop</w:t>
       </w:r>
     </w:p>
     <w:p>
@@ -786,7 +792,7 @@
         <w:rPr>
           <w:lang w:val="en-US"/>
         </w:rPr>
-        <w:t xml:space="preserve">Office of design </w:t>
+        <w:t>Contractor</w:t>
       </w:r>
     </w:p>
     <w:p>
@@ -925,8 +931,14 @@
               <w:rPr>
                 <w:lang w:val="en-US"/>
               </w:rPr>
-              <w:t>Project identification</w:t>
+              <w:t>Work order</w:t>
             </w:r>
+            <w:r>
+              <w:rPr>
+                <w:lang w:val="en-US"/>
+              </w:rPr>
+              <w:t xml:space="preserve"> </w:t>
+            </w:r>
           </w:p>
         </w:tc>
         <w:tc>
@@ -939,6 +951,12 @@
                 <w:lang w:val="en-US"/>
               </w:rPr>
             </w:pPr>
+            <w:r>
+              <w:rPr>
+                <w:lang w:val="en-US"/>
+              </w:rPr>
+              <w:t>Location – county name</w:t>
+            </w:r>
           </w:p>
         </w:tc>
         <w:tc>
@@ -951,6 +969,48 @@
                 <w:lang w:val="en-US"/>
               </w:rPr>
             </w:pPr>
+            <w:r>
+              <w:rPr>
+                <w:lang w:val="en-US"/>
+              </w:rPr>
+              <w:t xml:space="preserve">The </w:t>
+            </w:r>
+            <w:r>
+              <w:rPr>
+                <w:lang w:val="en-US"/>
+              </w:rPr>
+              <w:t>name of the</w:t>
+            </w:r>
+            <w:r>
+              <w:rPr>
+                <w:lang w:val="en-US"/>
+              </w:rPr>
+              <w:t xml:space="preserve"> </w:t>
+            </w:r>
+            <w:r>
+              <w:rPr>
+                <w:lang w:val="en-US"/>
+              </w:rPr>
+              <w:t xml:space="preserve">county where </w:t>
+            </w:r>
+            <w:r>
+              <w:rPr>
+                <w:lang w:val="en-US"/>
+              </w:rPr>
+              <w:t>a</w:t>
+            </w:r>
+            <w:r>
+              <w:rPr>
+                <w:lang w:val="en-US"/>
+              </w:rPr>
+              <w:t xml:space="preserve"> </w:t>
+            </w:r>
+            <w:r>
+              <w:rPr>
+                <w:lang w:val="en-US"/>
+              </w:rPr>
+              <w:t>guardrail is belonging to</w:t>
+            </w:r>
           </w:p>
         </w:tc>
         <w:tc>
@@ -963,12 +1023,6 @@
                 <w:lang w:val="en-US"/>
               </w:rPr>
             </w:pPr>
-            <w:r>
-              <w:rPr>
-                <w:lang w:val="en-US"/>
-              </w:rPr>
-              <w:t>Does the shop provide this group of information?</w:t>
-            </w:r>
           </w:p>
         </w:tc>
       </w:tr>
@@ -996,6 +1050,12 @@
                 <w:lang w:val="en-US"/>
               </w:rPr>
             </w:pPr>
+            <w:r>
+              <w:rPr>
+                <w:lang w:val="en-US"/>
+              </w:rPr>
+              <w:t>Route name</w:t>
+            </w:r>
           </w:p>
         </w:tc>
         <w:tc>
@@ -1008,6 +1068,42 @@
                 <w:lang w:val="en-US"/>
               </w:rPr>
             </w:pPr>
+            <w:r>
+              <w:rPr>
+                <w:lang w:val="en-US"/>
+              </w:rPr>
+              <w:t xml:space="preserve">The </w:t>
+            </w:r>
+            <w:r>
+              <w:rPr>
+                <w:lang w:val="en-US"/>
+              </w:rPr>
+              <w:t xml:space="preserve">name of </w:t>
+            </w:r>
+            <w:r>
+              <w:rPr>
+                <w:lang w:val="en-US"/>
+              </w:rPr>
+              <w:t xml:space="preserve">a </w:t>
+            </w:r>
+            <w:r>
+              <w:rPr>
+                <w:lang w:val="en-US"/>
+              </w:rPr>
+              <w:t>route (e.g.,</w:t>
+            </w:r>
+            <w:r>
+              <w:rPr>
+                <w:lang w:val="en-US"/>
+              </w:rPr>
+              <w:t xml:space="preserve"> I-35</w:t>
+            </w:r>
+            <w:r>
+              <w:rPr>
+                <w:lang w:val="en-US"/>
+              </w:rPr>
+              <w:t>)</w:t>
+            </w:r>
           </w:p>
         </w:tc>
         <w:tc>
@@ -1047,6 +1143,12 @@
                 <w:lang w:val="en-US"/>
               </w:rPr>
             </w:pPr>
+            <w:r>
+              <w:rPr>
+                <w:lang w:val="en-US"/>
+              </w:rPr>
+              <w:t>Start mile post</w:t>
+            </w:r>
           </w:p>
         </w:tc>
         <w:tc>
@@ -1059,6 +1161,12 @@
                 <w:lang w:val="en-US"/>
               </w:rPr>
             </w:pPr>
+            <w:r>
+              <w:rPr>
+                <w:lang w:val="en-US"/>
+              </w:rPr>
+              <w:t>Beginning mile post of a guardrail</w:t>
+            </w:r>
           </w:p>
         </w:tc>
         <w:tc>
@@ -1098,6 +1206,12 @@
                 <w:lang w:val="en-US"/>
               </w:rPr>
             </w:pPr>
+            <w:r>
+              <w:rPr>
+                <w:lang w:val="en-US"/>
+              </w:rPr>
+              <w:t>End mile post</w:t>
+            </w:r>
           </w:p>
         </w:tc>
         <w:tc>
@@ -1110,6 +1224,18 @@
                 <w:lang w:val="en-US"/>
               </w:rPr>
             </w:pPr>
+            <w:r>
+              <w:rPr>
+                <w:lang w:val="en-US"/>
+              </w:rPr>
+              <w:t xml:space="preserve">Ending </w:t>
+            </w:r>
+            <w:r>
+              <w:rPr>
+                <w:lang w:val="en-US"/>
+              </w:rPr>
+              <w:t>mile post of a guardrail</w:t>
+            </w:r>
           </w:p>
         </w:tc>
         <w:tc>
@@ -1149,6 +1275,12 @@
                 <w:lang w:val="en-US"/>
               </w:rPr>
             </w:pPr>
+            <w:r>
+              <w:rPr>
+                <w:lang w:val="en-US"/>
+              </w:rPr>
+              <w:t xml:space="preserve">Direction </w:t>
+            </w:r>
           </w:p>
         </w:tc>
         <w:tc>
@@ -1161,6 +1293,12 @@
                 <w:lang w:val="en-US"/>
               </w:rPr>
             </w:pPr>
+            <w:r>
+              <w:rPr>
+                <w:lang w:val="en-US"/>
+              </w:rPr>
+              <w:t>Travel direction (e.g., westbound, south bound, etc.)</w:t>
+            </w:r>
           </w:p>
         </w:tc>
         <w:tc>
@@ -1200,6 +1338,12 @@
                 <w:lang w:val="en-US"/>
               </w:rPr>
             </w:pPr>
+            <w:r>
+              <w:rPr>
+                <w:lang w:val="en-US"/>
+              </w:rPr>
+              <w:t>Manufacturer</w:t>
+            </w:r>
           </w:p>
         </w:tc>
         <w:tc>
@@ -1231,7 +1375,19 @@
         <w:tc>
           <w:tcPr>
             <w:tcW w:w="2088" w:type="dxa"/>
-            <w:vMerge w:val="restart"/>
+            <w:vMerge/>
+          </w:tcPr>
+          <w:p>
+            <w:pPr>
+              <w:rPr>
+                <w:lang w:val="en-US"/>
+              </w:rPr>
+            </w:pPr>
+          </w:p>
+        </w:tc>
+        <w:tc>
+          <w:tcPr>
+            <w:tcW w:w="1890" w:type="dxa"/>
           </w:tcPr>
           <w:p>
             <w:pPr>
@@ -1243,32 +1399,28 @@
               <w:rPr>
                 <w:lang w:val="en-US"/>
               </w:rPr>
-              <w:t>Guardrail</w:t>
+              <w:t>No</w:t>
             </w:r>
             <w:r>
               <w:rPr>
                 <w:lang w:val="en-US"/>
               </w:rPr>
-              <w:t xml:space="preserve"> inventory</w:t>
+              <w:t>.</w:t>
             </w:r>
-          </w:p>
-        </w:tc>
-        <w:tc>
-          <w:tcPr>
-            <w:tcW w:w="1890" w:type="dxa"/>
-          </w:tcPr>
-          <w:p>
-            <w:pPr>
-              <w:rPr>
-                <w:lang w:val="en-US"/>
-              </w:rPr>
-            </w:pPr>
+            <w:bookmarkStart w:id="0" w:name="_GoBack"/>
+            <w:bookmarkEnd w:id="0"/>
             <w:r>
               <w:rPr>
                 <w:lang w:val="en-US"/>
               </w:rPr>
-              <w:t xml:space="preserve">Location </w:t>
+              <w:t xml:space="preserve"> post</w:t>
             </w:r>
+            <w:r>
+              <w:rPr>
+                <w:lang w:val="en-US"/>
+              </w:rPr>
+              <w:t xml:space="preserve"> replaced</w:t>
+            </w:r>
           </w:p>
         </w:tc>
         <w:tc>
@@ -1281,6 +1433,12 @@
                 <w:lang w:val="en-US"/>
               </w:rPr>
             </w:pPr>
+            <w:r>
+              <w:rPr>
+                <w:lang w:val="en-US"/>
+              </w:rPr>
+              <w:t>Estimated number of posts to be replaced</w:t>
+            </w:r>
           </w:p>
         </w:tc>
         <w:tc>
@@ -1293,12 +1451,6 @@
                 <w:lang w:val="en-US"/>
               </w:rPr>
             </w:pPr>
-            <w:r>
-              <w:rPr>
-                <w:lang w:val="en-US"/>
-              </w:rPr>
-              <w:t>Inventory data, in what format, excel or pdf?</w:t>
-            </w:r>
           </w:p>
         </w:tc>
       </w:tr>
@@ -1326,12 +1478,6 @@
                 <w:lang w:val="en-US"/>
               </w:rPr>
             </w:pPr>
-            <w:r>
-              <w:rPr>
-                <w:lang w:val="en-US"/>
-              </w:rPr>
-              <w:t>Stations</w:t>
-            </w:r>
           </w:p>
         </w:tc>
         <w:tc>
@@ -1383,12 +1529,6 @@
                 <w:lang w:val="en-US"/>
               </w:rPr>
             </w:pPr>
-            <w:r>
-              <w:rPr>
-                <w:lang w:val="en-US"/>
-              </w:rPr>
-              <w:t xml:space="preserve">Length </w:t>
-            </w:r>
           </w:p>
         </w:tc>
         <w:tc>
@@ -1440,12 +1580,6 @@
                 <w:lang w:val="en-US"/>
               </w:rPr>
             </w:pPr>
-            <w:r>
-              <w:rPr>
-                <w:lang w:val="en-US"/>
-              </w:rPr>
-              <w:t xml:space="preserve">Grading </w:t>
-            </w:r>
           </w:p>
         </w:tc>
         <w:tc>
@@ -1478,1327 +1612,6 @@
           <w:tcPr>
             <w:tcW w:w="2088" w:type="dxa"/>
             <w:vMerge/>
-          </w:tcPr>
-          <w:p>
-            <w:pPr>
-              <w:rPr>
-                <w:lang w:val="en-US"/>
-              </w:rPr>
-            </w:pPr>
-          </w:p>
-        </w:tc>
-        <w:tc>
-          <w:tcPr>
-            <w:tcW w:w="1890" w:type="dxa"/>
-          </w:tcPr>
-          <w:p>
-            <w:pPr>
-              <w:rPr>
-                <w:lang w:val="en-US"/>
-              </w:rPr>
-            </w:pPr>
-          </w:p>
-        </w:tc>
-        <w:tc>
-          <w:tcPr>
-            <w:tcW w:w="3060" w:type="dxa"/>
-          </w:tcPr>
-          <w:p>
-            <w:pPr>
-              <w:rPr>
-                <w:lang w:val="en-US"/>
-              </w:rPr>
-            </w:pPr>
-          </w:p>
-        </w:tc>
-        <w:tc>
-          <w:tcPr>
-            <w:tcW w:w="2880" w:type="dxa"/>
-          </w:tcPr>
-          <w:p>
-            <w:pPr>
-              <w:rPr>
-                <w:lang w:val="en-US"/>
-              </w:rPr>
-            </w:pPr>
-          </w:p>
-        </w:tc>
-      </w:tr>
-      <w:tr>
-        <w:tc>
-          <w:tcPr>
-            <w:tcW w:w="2088" w:type="dxa"/>
-            <w:vMerge/>
-          </w:tcPr>
-          <w:p>
-            <w:pPr>
-              <w:rPr>
-                <w:lang w:val="en-US"/>
-              </w:rPr>
-            </w:pPr>
-          </w:p>
-        </w:tc>
-        <w:tc>
-          <w:tcPr>
-            <w:tcW w:w="1890" w:type="dxa"/>
-          </w:tcPr>
-          <w:p>
-            <w:pPr>
-              <w:rPr>
-                <w:lang w:val="en-US"/>
-              </w:rPr>
-            </w:pPr>
-          </w:p>
-        </w:tc>
-        <w:tc>
-          <w:tcPr>
-            <w:tcW w:w="3060" w:type="dxa"/>
-          </w:tcPr>
-          <w:p>
-            <w:pPr>
-              <w:rPr>
-                <w:lang w:val="en-US"/>
-              </w:rPr>
-            </w:pPr>
-          </w:p>
-        </w:tc>
-        <w:tc>
-          <w:tcPr>
-            <w:tcW w:w="2880" w:type="dxa"/>
-          </w:tcPr>
-          <w:p>
-            <w:pPr>
-              <w:rPr>
-                <w:lang w:val="en-US"/>
-              </w:rPr>
-            </w:pPr>
-          </w:p>
-        </w:tc>
-      </w:tr>
-      <w:tr>
-        <w:tc>
-          <w:tcPr>
-            <w:tcW w:w="2088" w:type="dxa"/>
-            <w:vMerge/>
-          </w:tcPr>
-          <w:p>
-            <w:pPr>
-              <w:rPr>
-                <w:lang w:val="en-US"/>
-              </w:rPr>
-            </w:pPr>
-          </w:p>
-        </w:tc>
-        <w:tc>
-          <w:tcPr>
-            <w:tcW w:w="1890" w:type="dxa"/>
-          </w:tcPr>
-          <w:p>
-            <w:pPr>
-              <w:rPr>
-                <w:lang w:val="en-US"/>
-              </w:rPr>
-            </w:pPr>
-          </w:p>
-        </w:tc>
-        <w:tc>
-          <w:tcPr>
-            <w:tcW w:w="3060" w:type="dxa"/>
-          </w:tcPr>
-          <w:p>
-            <w:pPr>
-              <w:rPr>
-                <w:lang w:val="en-US"/>
-              </w:rPr>
-            </w:pPr>
-          </w:p>
-        </w:tc>
-        <w:tc>
-          <w:tcPr>
-            <w:tcW w:w="2880" w:type="dxa"/>
-          </w:tcPr>
-          <w:p>
-            <w:pPr>
-              <w:rPr>
-                <w:lang w:val="en-US"/>
-              </w:rPr>
-            </w:pPr>
-          </w:p>
-        </w:tc>
-      </w:tr>
-      <w:tr>
-        <w:tc>
-          <w:tcPr>
-            <w:tcW w:w="2088" w:type="dxa"/>
-          </w:tcPr>
-          <w:p>
-            <w:pPr>
-              <w:rPr>
-                <w:lang w:val="en-US"/>
-              </w:rPr>
-            </w:pPr>
-            <w:r>
-              <w:rPr>
-                <w:lang w:val="en-US"/>
-              </w:rPr>
-              <w:t>Guardrail condition</w:t>
-            </w:r>
-          </w:p>
-        </w:tc>
-        <w:tc>
-          <w:tcPr>
-            <w:tcW w:w="1890" w:type="dxa"/>
-          </w:tcPr>
-          <w:p>
-            <w:pPr>
-              <w:rPr>
-                <w:lang w:val="en-US"/>
-              </w:rPr>
-            </w:pPr>
-            <w:r>
-              <w:rPr>
-                <w:lang w:val="en-US"/>
-              </w:rPr>
-              <w:t>Severity level?</w:t>
-            </w:r>
-          </w:p>
-        </w:tc>
-        <w:tc>
-          <w:tcPr>
-            <w:tcW w:w="3060" w:type="dxa"/>
-          </w:tcPr>
-          <w:p>
-            <w:pPr>
-              <w:rPr>
-                <w:lang w:val="en-US"/>
-              </w:rPr>
-            </w:pPr>
-          </w:p>
-        </w:tc>
-        <w:tc>
-          <w:tcPr>
-            <w:tcW w:w="2880" w:type="dxa"/>
-          </w:tcPr>
-          <w:p>
-            <w:pPr>
-              <w:rPr>
-                <w:lang w:val="en-US"/>
-              </w:rPr>
-            </w:pPr>
-          </w:p>
-        </w:tc>
-      </w:tr>
-      <w:tr>
-        <w:tc>
-          <w:tcPr>
-            <w:tcW w:w="2088" w:type="dxa"/>
-          </w:tcPr>
-          <w:p>
-            <w:pPr>
-              <w:rPr>
-                <w:lang w:val="en-US"/>
-              </w:rPr>
-            </w:pPr>
-          </w:p>
-        </w:tc>
-        <w:tc>
-          <w:tcPr>
-            <w:tcW w:w="1890" w:type="dxa"/>
-          </w:tcPr>
-          <w:p>
-            <w:pPr>
-              <w:rPr>
-                <w:lang w:val="en-US"/>
-              </w:rPr>
-            </w:pPr>
-          </w:p>
-        </w:tc>
-        <w:tc>
-          <w:tcPr>
-            <w:tcW w:w="3060" w:type="dxa"/>
-          </w:tcPr>
-          <w:p>
-            <w:pPr>
-              <w:rPr>
-                <w:lang w:val="en-US"/>
-              </w:rPr>
-            </w:pPr>
-          </w:p>
-        </w:tc>
-        <w:tc>
-          <w:tcPr>
-            <w:tcW w:w="2880" w:type="dxa"/>
-          </w:tcPr>
-          <w:p>
-            <w:pPr>
-              <w:rPr>
-                <w:lang w:val="en-US"/>
-              </w:rPr>
-            </w:pPr>
-          </w:p>
-        </w:tc>
-      </w:tr>
-      <w:tr>
-        <w:tc>
-          <w:tcPr>
-            <w:tcW w:w="2088" w:type="dxa"/>
-          </w:tcPr>
-          <w:p>
-            <w:pPr>
-              <w:rPr>
-                <w:lang w:val="en-US"/>
-              </w:rPr>
-            </w:pPr>
-          </w:p>
-        </w:tc>
-        <w:tc>
-          <w:tcPr>
-            <w:tcW w:w="1890" w:type="dxa"/>
-          </w:tcPr>
-          <w:p>
-            <w:pPr>
-              <w:rPr>
-                <w:lang w:val="en-US"/>
-              </w:rPr>
-            </w:pPr>
-          </w:p>
-        </w:tc>
-        <w:tc>
-          <w:tcPr>
-            <w:tcW w:w="3060" w:type="dxa"/>
-          </w:tcPr>
-          <w:p>
-            <w:pPr>
-              <w:rPr>
-                <w:lang w:val="en-US"/>
-              </w:rPr>
-            </w:pPr>
-          </w:p>
-        </w:tc>
-        <w:tc>
-          <w:tcPr>
-            <w:tcW w:w="2880" w:type="dxa"/>
-          </w:tcPr>
-          <w:p>
-            <w:pPr>
-              <w:rPr>
-                <w:lang w:val="en-US"/>
-              </w:rPr>
-            </w:pPr>
-          </w:p>
-        </w:tc>
-      </w:tr>
-      <w:tr>
-        <w:tc>
-          <w:tcPr>
-            <w:tcW w:w="2088" w:type="dxa"/>
-          </w:tcPr>
-          <w:p>
-            <w:pPr>
-              <w:rPr>
-                <w:lang w:val="en-US"/>
-              </w:rPr>
-            </w:pPr>
-          </w:p>
-        </w:tc>
-        <w:tc>
-          <w:tcPr>
-            <w:tcW w:w="1890" w:type="dxa"/>
-          </w:tcPr>
-          <w:p>
-            <w:pPr>
-              <w:rPr>
-                <w:lang w:val="en-US"/>
-              </w:rPr>
-            </w:pPr>
-          </w:p>
-        </w:tc>
-        <w:tc>
-          <w:tcPr>
-            <w:tcW w:w="3060" w:type="dxa"/>
-          </w:tcPr>
-          <w:p>
-            <w:pPr>
-              <w:rPr>
-                <w:lang w:val="en-US"/>
-              </w:rPr>
-            </w:pPr>
-          </w:p>
-        </w:tc>
-        <w:tc>
-          <w:tcPr>
-            <w:tcW w:w="2880" w:type="dxa"/>
-          </w:tcPr>
-          <w:p>
-            <w:pPr>
-              <w:rPr>
-                <w:lang w:val="en-US"/>
-              </w:rPr>
-            </w:pPr>
-          </w:p>
-        </w:tc>
-      </w:tr>
-      <w:tr>
-        <w:tc>
-          <w:tcPr>
-            <w:tcW w:w="2088" w:type="dxa"/>
-          </w:tcPr>
-          <w:p>
-            <w:pPr>
-              <w:rPr>
-                <w:lang w:val="en-US"/>
-              </w:rPr>
-            </w:pPr>
-          </w:p>
-        </w:tc>
-        <w:tc>
-          <w:tcPr>
-            <w:tcW w:w="1890" w:type="dxa"/>
-          </w:tcPr>
-          <w:p>
-            <w:pPr>
-              <w:rPr>
-                <w:lang w:val="en-US"/>
-              </w:rPr>
-            </w:pPr>
-          </w:p>
-          <w:p>
-            <w:pPr>
-              <w:rPr>
-                <w:lang w:val="en-US"/>
-              </w:rPr>
-            </w:pPr>
-          </w:p>
-        </w:tc>
-        <w:tc>
-          <w:tcPr>
-            <w:tcW w:w="3060" w:type="dxa"/>
-          </w:tcPr>
-          <w:p>
-            <w:pPr>
-              <w:rPr>
-                <w:lang w:val="en-US"/>
-              </w:rPr>
-            </w:pPr>
-          </w:p>
-        </w:tc>
-        <w:tc>
-          <w:tcPr>
-            <w:tcW w:w="2880" w:type="dxa"/>
-          </w:tcPr>
-          <w:p>
-            <w:pPr>
-              <w:rPr>
-                <w:lang w:val="en-US"/>
-              </w:rPr>
-            </w:pPr>
-          </w:p>
-        </w:tc>
-      </w:tr>
-      <w:tr>
-        <w:tc>
-          <w:tcPr>
-            <w:tcW w:w="2088" w:type="dxa"/>
-          </w:tcPr>
-          <w:p>
-            <w:pPr>
-              <w:rPr>
-                <w:lang w:val="en-US"/>
-              </w:rPr>
-            </w:pPr>
-          </w:p>
-        </w:tc>
-        <w:tc>
-          <w:tcPr>
-            <w:tcW w:w="1890" w:type="dxa"/>
-          </w:tcPr>
-          <w:p>
-            <w:pPr>
-              <w:rPr>
-                <w:lang w:val="en-US"/>
-              </w:rPr>
-            </w:pPr>
-          </w:p>
-        </w:tc>
-        <w:tc>
-          <w:tcPr>
-            <w:tcW w:w="3060" w:type="dxa"/>
-          </w:tcPr>
-          <w:p>
-            <w:pPr>
-              <w:rPr>
-                <w:lang w:val="en-US"/>
-              </w:rPr>
-            </w:pPr>
-          </w:p>
-        </w:tc>
-        <w:tc>
-          <w:tcPr>
-            <w:tcW w:w="2880" w:type="dxa"/>
-          </w:tcPr>
-          <w:p>
-            <w:pPr>
-              <w:rPr>
-                <w:lang w:val="en-US"/>
-              </w:rPr>
-            </w:pPr>
-          </w:p>
-        </w:tc>
-      </w:tr>
-      <w:tr>
-        <w:tc>
-          <w:tcPr>
-            <w:tcW w:w="2088" w:type="dxa"/>
-          </w:tcPr>
-          <w:p>
-            <w:pPr>
-              <w:rPr>
-                <w:lang w:val="en-US"/>
-              </w:rPr>
-            </w:pPr>
-          </w:p>
-        </w:tc>
-        <w:tc>
-          <w:tcPr>
-            <w:tcW w:w="1890" w:type="dxa"/>
-          </w:tcPr>
-          <w:p>
-            <w:pPr>
-              <w:rPr>
-                <w:lang w:val="en-US"/>
-              </w:rPr>
-            </w:pPr>
-          </w:p>
-        </w:tc>
-        <w:tc>
-          <w:tcPr>
-            <w:tcW w:w="3060" w:type="dxa"/>
-          </w:tcPr>
-          <w:p>
-            <w:pPr>
-              <w:rPr>
-                <w:lang w:val="en-US"/>
-              </w:rPr>
-            </w:pPr>
-          </w:p>
-        </w:tc>
-        <w:tc>
-          <w:tcPr>
-            <w:tcW w:w="2880" w:type="dxa"/>
-          </w:tcPr>
-          <w:p>
-            <w:pPr>
-              <w:rPr>
-                <w:lang w:val="en-US"/>
-              </w:rPr>
-            </w:pPr>
-          </w:p>
-        </w:tc>
-      </w:tr>
-      <w:tr>
-        <w:tc>
-          <w:tcPr>
-            <w:tcW w:w="2088" w:type="dxa"/>
-          </w:tcPr>
-          <w:p>
-            <w:pPr>
-              <w:rPr>
-                <w:lang w:val="en-US"/>
-              </w:rPr>
-            </w:pPr>
-          </w:p>
-        </w:tc>
-        <w:tc>
-          <w:tcPr>
-            <w:tcW w:w="1890" w:type="dxa"/>
-          </w:tcPr>
-          <w:p>
-            <w:pPr>
-              <w:rPr>
-                <w:lang w:val="en-US"/>
-              </w:rPr>
-            </w:pPr>
-          </w:p>
-        </w:tc>
-        <w:tc>
-          <w:tcPr>
-            <w:tcW w:w="3060" w:type="dxa"/>
-          </w:tcPr>
-          <w:p>
-            <w:pPr>
-              <w:rPr>
-                <w:lang w:val="en-US"/>
-              </w:rPr>
-            </w:pPr>
-          </w:p>
-        </w:tc>
-        <w:tc>
-          <w:tcPr>
-            <w:tcW w:w="2880" w:type="dxa"/>
-          </w:tcPr>
-          <w:p>
-            <w:pPr>
-              <w:rPr>
-                <w:lang w:val="en-US"/>
-              </w:rPr>
-            </w:pPr>
-          </w:p>
-        </w:tc>
-      </w:tr>
-      <w:tr>
-        <w:tc>
-          <w:tcPr>
-            <w:tcW w:w="2088" w:type="dxa"/>
-          </w:tcPr>
-          <w:p>
-            <w:pPr>
-              <w:rPr>
-                <w:lang w:val="en-US"/>
-              </w:rPr>
-            </w:pPr>
-          </w:p>
-        </w:tc>
-        <w:tc>
-          <w:tcPr>
-            <w:tcW w:w="1890" w:type="dxa"/>
-          </w:tcPr>
-          <w:p>
-            <w:pPr>
-              <w:rPr>
-                <w:lang w:val="en-US"/>
-              </w:rPr>
-            </w:pPr>
-          </w:p>
-        </w:tc>
-        <w:tc>
-          <w:tcPr>
-            <w:tcW w:w="3060" w:type="dxa"/>
-          </w:tcPr>
-          <w:p>
-            <w:pPr>
-              <w:rPr>
-                <w:lang w:val="en-US"/>
-              </w:rPr>
-            </w:pPr>
-          </w:p>
-        </w:tc>
-        <w:tc>
-          <w:tcPr>
-            <w:tcW w:w="2880" w:type="dxa"/>
-          </w:tcPr>
-          <w:p>
-            <w:pPr>
-              <w:rPr>
-                <w:lang w:val="en-US"/>
-              </w:rPr>
-            </w:pPr>
-          </w:p>
-        </w:tc>
-      </w:tr>
-      <w:tr>
-        <w:tc>
-          <w:tcPr>
-            <w:tcW w:w="2088" w:type="dxa"/>
-          </w:tcPr>
-          <w:p>
-            <w:pPr>
-              <w:rPr>
-                <w:lang w:val="en-US"/>
-              </w:rPr>
-            </w:pPr>
-          </w:p>
-        </w:tc>
-        <w:tc>
-          <w:tcPr>
-            <w:tcW w:w="1890" w:type="dxa"/>
-          </w:tcPr>
-          <w:p>
-            <w:pPr>
-              <w:rPr>
-                <w:lang w:val="en-US"/>
-              </w:rPr>
-            </w:pPr>
-          </w:p>
-        </w:tc>
-        <w:tc>
-          <w:tcPr>
-            <w:tcW w:w="3060" w:type="dxa"/>
-          </w:tcPr>
-          <w:p>
-            <w:pPr>
-              <w:rPr>
-                <w:lang w:val="en-US"/>
-              </w:rPr>
-            </w:pPr>
-          </w:p>
-        </w:tc>
-        <w:tc>
-          <w:tcPr>
-            <w:tcW w:w="2880" w:type="dxa"/>
-          </w:tcPr>
-          <w:p>
-            <w:pPr>
-              <w:rPr>
-                <w:lang w:val="en-US"/>
-              </w:rPr>
-            </w:pPr>
-          </w:p>
-        </w:tc>
-      </w:tr>
-      <w:tr>
-        <w:tc>
-          <w:tcPr>
-            <w:tcW w:w="2088" w:type="dxa"/>
-          </w:tcPr>
-          <w:p>
-            <w:pPr>
-              <w:rPr>
-                <w:lang w:val="en-US"/>
-              </w:rPr>
-            </w:pPr>
-          </w:p>
-        </w:tc>
-        <w:tc>
-          <w:tcPr>
-            <w:tcW w:w="1890" w:type="dxa"/>
-          </w:tcPr>
-          <w:p>
-            <w:pPr>
-              <w:rPr>
-                <w:lang w:val="en-US"/>
-              </w:rPr>
-            </w:pPr>
-          </w:p>
-        </w:tc>
-        <w:tc>
-          <w:tcPr>
-            <w:tcW w:w="3060" w:type="dxa"/>
-          </w:tcPr>
-          <w:p>
-            <w:pPr>
-              <w:rPr>
-                <w:lang w:val="en-US"/>
-              </w:rPr>
-            </w:pPr>
-          </w:p>
-        </w:tc>
-        <w:tc>
-          <w:tcPr>
-            <w:tcW w:w="2880" w:type="dxa"/>
-          </w:tcPr>
-          <w:p>
-            <w:pPr>
-              <w:rPr>
-                <w:lang w:val="en-US"/>
-              </w:rPr>
-            </w:pPr>
-          </w:p>
-        </w:tc>
-      </w:tr>
-      <w:tr>
-        <w:tc>
-          <w:tcPr>
-            <w:tcW w:w="2088" w:type="dxa"/>
-          </w:tcPr>
-          <w:p>
-            <w:pPr>
-              <w:rPr>
-                <w:lang w:val="en-US"/>
-              </w:rPr>
-            </w:pPr>
-          </w:p>
-        </w:tc>
-        <w:tc>
-          <w:tcPr>
-            <w:tcW w:w="1890" w:type="dxa"/>
-          </w:tcPr>
-          <w:p>
-            <w:pPr>
-              <w:rPr>
-                <w:lang w:val="en-US"/>
-              </w:rPr>
-            </w:pPr>
-          </w:p>
-        </w:tc>
-        <w:tc>
-          <w:tcPr>
-            <w:tcW w:w="3060" w:type="dxa"/>
-          </w:tcPr>
-          <w:p>
-            <w:pPr>
-              <w:rPr>
-                <w:lang w:val="en-US"/>
-              </w:rPr>
-            </w:pPr>
-          </w:p>
-        </w:tc>
-        <w:tc>
-          <w:tcPr>
-            <w:tcW w:w="2880" w:type="dxa"/>
-          </w:tcPr>
-          <w:p>
-            <w:pPr>
-              <w:rPr>
-                <w:lang w:val="en-US"/>
-              </w:rPr>
-            </w:pPr>
-          </w:p>
-        </w:tc>
-      </w:tr>
-      <w:tr>
-        <w:tc>
-          <w:tcPr>
-            <w:tcW w:w="2088" w:type="dxa"/>
-          </w:tcPr>
-          <w:p>
-            <w:pPr>
-              <w:rPr>
-                <w:lang w:val="en-US"/>
-              </w:rPr>
-            </w:pPr>
-          </w:p>
-        </w:tc>
-        <w:tc>
-          <w:tcPr>
-            <w:tcW w:w="1890" w:type="dxa"/>
-          </w:tcPr>
-          <w:p>
-            <w:pPr>
-              <w:rPr>
-                <w:lang w:val="en-US"/>
-              </w:rPr>
-            </w:pPr>
-          </w:p>
-        </w:tc>
-        <w:tc>
-          <w:tcPr>
-            <w:tcW w:w="3060" w:type="dxa"/>
-          </w:tcPr>
-          <w:p>
-            <w:pPr>
-              <w:rPr>
-                <w:lang w:val="en-US"/>
-              </w:rPr>
-            </w:pPr>
-          </w:p>
-        </w:tc>
-        <w:tc>
-          <w:tcPr>
-            <w:tcW w:w="2880" w:type="dxa"/>
-          </w:tcPr>
-          <w:p>
-            <w:pPr>
-              <w:rPr>
-                <w:lang w:val="en-US"/>
-              </w:rPr>
-            </w:pPr>
-          </w:p>
-        </w:tc>
-      </w:tr>
-      <w:tr>
-        <w:tc>
-          <w:tcPr>
-            <w:tcW w:w="2088" w:type="dxa"/>
-          </w:tcPr>
-          <w:p>
-            <w:pPr>
-              <w:rPr>
-                <w:lang w:val="en-US"/>
-              </w:rPr>
-            </w:pPr>
-          </w:p>
-        </w:tc>
-        <w:tc>
-          <w:tcPr>
-            <w:tcW w:w="1890" w:type="dxa"/>
-          </w:tcPr>
-          <w:p>
-            <w:pPr>
-              <w:rPr>
-                <w:lang w:val="en-US"/>
-              </w:rPr>
-            </w:pPr>
-          </w:p>
-        </w:tc>
-        <w:tc>
-          <w:tcPr>
-            <w:tcW w:w="3060" w:type="dxa"/>
-          </w:tcPr>
-          <w:p>
-            <w:pPr>
-              <w:rPr>
-                <w:lang w:val="en-US"/>
-              </w:rPr>
-            </w:pPr>
-          </w:p>
-        </w:tc>
-        <w:tc>
-          <w:tcPr>
-            <w:tcW w:w="2880" w:type="dxa"/>
-          </w:tcPr>
-          <w:p>
-            <w:pPr>
-              <w:rPr>
-                <w:lang w:val="en-US"/>
-              </w:rPr>
-            </w:pPr>
-          </w:p>
-        </w:tc>
-      </w:tr>
-      <w:tr>
-        <w:tc>
-          <w:tcPr>
-            <w:tcW w:w="2088" w:type="dxa"/>
-          </w:tcPr>
-          <w:p>
-            <w:pPr>
-              <w:rPr>
-                <w:lang w:val="en-US"/>
-              </w:rPr>
-            </w:pPr>
-          </w:p>
-        </w:tc>
-        <w:tc>
-          <w:tcPr>
-            <w:tcW w:w="1890" w:type="dxa"/>
-          </w:tcPr>
-          <w:p>
-            <w:pPr>
-              <w:rPr>
-                <w:lang w:val="en-US"/>
-              </w:rPr>
-            </w:pPr>
-          </w:p>
-        </w:tc>
-        <w:tc>
-          <w:tcPr>
-            <w:tcW w:w="3060" w:type="dxa"/>
-          </w:tcPr>
-          <w:p>
-            <w:pPr>
-              <w:rPr>
-                <w:lang w:val="en-US"/>
-              </w:rPr>
-            </w:pPr>
-          </w:p>
-        </w:tc>
-        <w:tc>
-          <w:tcPr>
-            <w:tcW w:w="2880" w:type="dxa"/>
-          </w:tcPr>
-          <w:p>
-            <w:pPr>
-              <w:rPr>
-                <w:lang w:val="en-US"/>
-              </w:rPr>
-            </w:pPr>
-          </w:p>
-        </w:tc>
-      </w:tr>
-      <w:tr>
-        <w:tc>
-          <w:tcPr>
-            <w:tcW w:w="2088" w:type="dxa"/>
-          </w:tcPr>
-          <w:p>
-            <w:pPr>
-              <w:rPr>
-                <w:lang w:val="en-US"/>
-              </w:rPr>
-            </w:pPr>
-          </w:p>
-        </w:tc>
-        <w:tc>
-          <w:tcPr>
-            <w:tcW w:w="1890" w:type="dxa"/>
-          </w:tcPr>
-          <w:p>
-            <w:pPr>
-              <w:rPr>
-                <w:lang w:val="en-US"/>
-              </w:rPr>
-            </w:pPr>
-          </w:p>
-        </w:tc>
-        <w:tc>
-          <w:tcPr>
-            <w:tcW w:w="3060" w:type="dxa"/>
-          </w:tcPr>
-          <w:p>
-            <w:pPr>
-              <w:rPr>
-                <w:lang w:val="en-US"/>
-              </w:rPr>
-            </w:pPr>
-          </w:p>
-        </w:tc>
-        <w:tc>
-          <w:tcPr>
-            <w:tcW w:w="2880" w:type="dxa"/>
-          </w:tcPr>
-          <w:p>
-            <w:pPr>
-              <w:rPr>
-                <w:lang w:val="en-US"/>
-              </w:rPr>
-            </w:pPr>
-          </w:p>
-        </w:tc>
-      </w:tr>
-      <w:tr>
-        <w:tc>
-          <w:tcPr>
-            <w:tcW w:w="2088" w:type="dxa"/>
-          </w:tcPr>
-          <w:p>
-            <w:pPr>
-              <w:rPr>
-                <w:lang w:val="en-US"/>
-              </w:rPr>
-            </w:pPr>
-          </w:p>
-        </w:tc>
-        <w:tc>
-          <w:tcPr>
-            <w:tcW w:w="1890" w:type="dxa"/>
-          </w:tcPr>
-          <w:p>
-            <w:pPr>
-              <w:rPr>
-                <w:lang w:val="en-US"/>
-              </w:rPr>
-            </w:pPr>
-          </w:p>
-        </w:tc>
-        <w:tc>
-          <w:tcPr>
-            <w:tcW w:w="3060" w:type="dxa"/>
-          </w:tcPr>
-          <w:p>
-            <w:pPr>
-              <w:rPr>
-                <w:lang w:val="en-US"/>
-              </w:rPr>
-            </w:pPr>
-          </w:p>
-        </w:tc>
-        <w:tc>
-          <w:tcPr>
-            <w:tcW w:w="2880" w:type="dxa"/>
-          </w:tcPr>
-          <w:p>
-            <w:pPr>
-              <w:rPr>
-                <w:lang w:val="en-US"/>
-              </w:rPr>
-            </w:pPr>
-          </w:p>
-        </w:tc>
-      </w:tr>
-      <w:tr>
-        <w:tc>
-          <w:tcPr>
-            <w:tcW w:w="2088" w:type="dxa"/>
-          </w:tcPr>
-          <w:p>
-            <w:pPr>
-              <w:rPr>
-                <w:lang w:val="en-US"/>
-              </w:rPr>
-            </w:pPr>
-          </w:p>
-        </w:tc>
-        <w:tc>
-          <w:tcPr>
-            <w:tcW w:w="1890" w:type="dxa"/>
-          </w:tcPr>
-          <w:p>
-            <w:pPr>
-              <w:rPr>
-                <w:lang w:val="en-US"/>
-              </w:rPr>
-            </w:pPr>
-          </w:p>
-        </w:tc>
-        <w:tc>
-          <w:tcPr>
-            <w:tcW w:w="3060" w:type="dxa"/>
-          </w:tcPr>
-          <w:p>
-            <w:pPr>
-              <w:rPr>
-                <w:lang w:val="en-US"/>
-              </w:rPr>
-            </w:pPr>
-          </w:p>
-        </w:tc>
-        <w:tc>
-          <w:tcPr>
-            <w:tcW w:w="2880" w:type="dxa"/>
-          </w:tcPr>
-          <w:p>
-            <w:pPr>
-              <w:rPr>
-                <w:lang w:val="en-US"/>
-              </w:rPr>
-            </w:pPr>
-          </w:p>
-        </w:tc>
-      </w:tr>
-      <w:tr>
-        <w:tc>
-          <w:tcPr>
-            <w:tcW w:w="2088" w:type="dxa"/>
-          </w:tcPr>
-          <w:p>
-            <w:pPr>
-              <w:rPr>
-                <w:lang w:val="en-US"/>
-              </w:rPr>
-            </w:pPr>
-          </w:p>
-        </w:tc>
-        <w:tc>
-          <w:tcPr>
-            <w:tcW w:w="1890" w:type="dxa"/>
-          </w:tcPr>
-          <w:p>
-            <w:pPr>
-              <w:rPr>
-                <w:lang w:val="en-US"/>
-              </w:rPr>
-            </w:pPr>
-          </w:p>
-        </w:tc>
-        <w:tc>
-          <w:tcPr>
-            <w:tcW w:w="3060" w:type="dxa"/>
-          </w:tcPr>
-          <w:p>
-            <w:pPr>
-              <w:rPr>
-                <w:lang w:val="en-US"/>
-              </w:rPr>
-            </w:pPr>
-          </w:p>
-        </w:tc>
-        <w:tc>
-          <w:tcPr>
-            <w:tcW w:w="2880" w:type="dxa"/>
-          </w:tcPr>
-          <w:p>
-            <w:pPr>
-              <w:rPr>
-                <w:lang w:val="en-US"/>
-              </w:rPr>
-            </w:pPr>
-          </w:p>
-        </w:tc>
-      </w:tr>
-      <w:tr>
-        <w:tc>
-          <w:tcPr>
-            <w:tcW w:w="2088" w:type="dxa"/>
-          </w:tcPr>
-          <w:p>
-            <w:pPr>
-              <w:rPr>
-                <w:lang w:val="en-US"/>
-              </w:rPr>
-            </w:pPr>
-          </w:p>
-        </w:tc>
-        <w:tc>
-          <w:tcPr>
-            <w:tcW w:w="1890" w:type="dxa"/>
-          </w:tcPr>
-          <w:p>
-            <w:pPr>
-              <w:rPr>
-                <w:lang w:val="en-US"/>
-              </w:rPr>
-            </w:pPr>
-          </w:p>
-        </w:tc>
-        <w:tc>
-          <w:tcPr>
-            <w:tcW w:w="3060" w:type="dxa"/>
-          </w:tcPr>
-          <w:p>
-            <w:pPr>
-              <w:rPr>
-                <w:lang w:val="en-US"/>
-              </w:rPr>
-            </w:pPr>
-          </w:p>
-        </w:tc>
-        <w:tc>
-          <w:tcPr>
-            <w:tcW w:w="2880" w:type="dxa"/>
-          </w:tcPr>
-          <w:p>
-            <w:pPr>
-              <w:rPr>
-                <w:lang w:val="en-US"/>
-              </w:rPr>
-            </w:pPr>
-          </w:p>
-        </w:tc>
-      </w:tr>
-      <w:tr>
-        <w:tc>
-          <w:tcPr>
-            <w:tcW w:w="2088" w:type="dxa"/>
-          </w:tcPr>
-          <w:p>
-            <w:pPr>
-              <w:rPr>
-                <w:lang w:val="en-US"/>
-              </w:rPr>
-            </w:pPr>
-          </w:p>
-        </w:tc>
-        <w:tc>
-          <w:tcPr>
-            <w:tcW w:w="1890" w:type="dxa"/>
-          </w:tcPr>
-          <w:p>
-            <w:pPr>
-              <w:rPr>
-                <w:lang w:val="en-US"/>
-              </w:rPr>
-            </w:pPr>
-          </w:p>
-        </w:tc>
-        <w:tc>
-          <w:tcPr>
-            <w:tcW w:w="3060" w:type="dxa"/>
-          </w:tcPr>
-          <w:p>
-            <w:pPr>
-              <w:rPr>
-                <w:lang w:val="en-US"/>
-              </w:rPr>
-            </w:pPr>
-          </w:p>
-        </w:tc>
-        <w:tc>
-          <w:tcPr>
-            <w:tcW w:w="2880" w:type="dxa"/>
-          </w:tcPr>
-          <w:p>
-            <w:pPr>
-              <w:rPr>
-                <w:lang w:val="en-US"/>
-              </w:rPr>
-            </w:pPr>
-          </w:p>
-        </w:tc>
-      </w:tr>
-      <w:tr>
-        <w:tc>
-          <w:tcPr>
-            <w:tcW w:w="2088" w:type="dxa"/>
-          </w:tcPr>
-          <w:p>
-            <w:pPr>
-              <w:rPr>
-                <w:lang w:val="en-US"/>
-              </w:rPr>
-            </w:pPr>
-          </w:p>
-        </w:tc>
-        <w:tc>
-          <w:tcPr>
-            <w:tcW w:w="1890" w:type="dxa"/>
-          </w:tcPr>
-          <w:p>
-            <w:pPr>
-              <w:rPr>
-                <w:lang w:val="en-US"/>
-              </w:rPr>
-            </w:pPr>
-          </w:p>
-        </w:tc>
-        <w:tc>
-          <w:tcPr>
-            <w:tcW w:w="3060" w:type="dxa"/>
-          </w:tcPr>
-          <w:p>
-            <w:pPr>
-              <w:rPr>
-                <w:lang w:val="en-US"/>
-              </w:rPr>
-            </w:pPr>
-          </w:p>
-        </w:tc>
-        <w:tc>
-          <w:tcPr>
-            <w:tcW w:w="2880" w:type="dxa"/>
-          </w:tcPr>
-          <w:p>
-            <w:pPr>
-              <w:rPr>
-                <w:lang w:val="en-US"/>
-              </w:rPr>
-            </w:pPr>
-          </w:p>
-        </w:tc>
-      </w:tr>
-      <w:tr>
-        <w:tc>
-          <w:tcPr>
-            <w:tcW w:w="2088" w:type="dxa"/>
-          </w:tcPr>
-          <w:p>
-            <w:pPr>
-              <w:rPr>
-                <w:lang w:val="en-US"/>
-              </w:rPr>
-            </w:pPr>
-          </w:p>
-        </w:tc>
-        <w:tc>
-          <w:tcPr>
-            <w:tcW w:w="1890" w:type="dxa"/>
-          </w:tcPr>
-          <w:p>
-            <w:pPr>
-              <w:rPr>
-                <w:lang w:val="en-US"/>
-              </w:rPr>
-            </w:pPr>
-          </w:p>
-        </w:tc>
-        <w:tc>
-          <w:tcPr>
-            <w:tcW w:w="3060" w:type="dxa"/>
-          </w:tcPr>
-          <w:p>
-            <w:pPr>
-              <w:rPr>
-                <w:lang w:val="en-US"/>
-              </w:rPr>
-            </w:pPr>
-          </w:p>
-        </w:tc>
-        <w:tc>
-          <w:tcPr>
-            <w:tcW w:w="2880" w:type="dxa"/>
-          </w:tcPr>
-          <w:p>
-            <w:pPr>
-              <w:rPr>
-                <w:lang w:val="en-US"/>
-              </w:rPr>
-            </w:pPr>
-          </w:p>
-        </w:tc>
-      </w:tr>
-      <w:tr>
-        <w:tc>
-          <w:tcPr>
-            <w:tcW w:w="2088" w:type="dxa"/>
           </w:tcPr>
           <w:p>
             <w:pPr>
@@ -5916,6 +4729,119 @@
     </w:lvl>
   </w:abstractNum>
   <w:abstractNum w:abstractNumId="30" w15:restartNumberingAfterBreak="0">
+    <w:nsid w:val="715E7EA5"/>
+    <w:multiLevelType w:val="multilevel"/>
+    <w:tmpl w:val="C79C5436"/>
+    <w:lvl w:ilvl="0">
+      <w:start w:val="1"/>
+      <w:numFmt w:val="bullet"/>
+      <w:lvlText w:val="."/>
+      <w:lvlJc w:val="left"/>
+      <w:pPr>
+        <w:ind w:left="720" w:firstLine="360"/>
+      </w:pPr>
+      <w:rPr>
+        <w:rFonts w:ascii="Arial" w:eastAsia="Arial" w:hAnsi="Arial" w:cs="Arial"/>
+      </w:rPr>
+    </w:lvl>
+    <w:lvl w:ilvl="1">
+      <w:start w:val="1"/>
+      <w:numFmt w:val="bullet"/>
+      <w:lvlText w:val="­"/>
+      <w:lvlJc w:val="left"/>
+      <w:pPr>
+        <w:ind w:left="1440" w:firstLine="1080"/>
+      </w:pPr>
+      <w:rPr>
+        <w:rFonts w:ascii="Arial" w:eastAsia="Arial" w:hAnsi="Arial" w:cs="Arial"/>
+      </w:rPr>
+    </w:lvl>
+    <w:lvl w:ilvl="2">
+      <w:start w:val="1"/>
+      <w:numFmt w:val="bullet"/>
+      <w:lvlText w:val="▪"/>
+      <w:lvlJc w:val="left"/>
+      <w:pPr>
+        <w:ind w:left="2160" w:firstLine="1800"/>
+      </w:pPr>
+      <w:rPr>
+        <w:rFonts w:ascii="Arial" w:eastAsia="Arial" w:hAnsi="Arial" w:cs="Arial"/>
+      </w:rPr>
+    </w:lvl>
+    <w:lvl w:ilvl="3">
+      <w:start w:val="1"/>
+      <w:numFmt w:val="bullet"/>
+      <w:lvlText w:val="●"/>
+      <w:lvlJc w:val="left"/>
+      <w:pPr>
+        <w:ind w:left="2880" w:firstLine="2520"/>
+      </w:pPr>
+      <w:rPr>
+        <w:rFonts w:ascii="Arial" w:eastAsia="Arial" w:hAnsi="Arial" w:cs="Arial"/>
+      </w:rPr>
+    </w:lvl>
+    <w:lvl w:ilvl="4">
+      <w:start w:val="1"/>
+      <w:numFmt w:val="bullet"/>
+      <w:lvlText w:val="o"/>
+      <w:lvlJc w:val="left"/>
+      <w:pPr>
+        <w:ind w:left="3600" w:firstLine="3240"/>
+      </w:pPr>
+      <w:rPr>
+        <w:rFonts w:ascii="Arial" w:eastAsia="Arial" w:hAnsi="Arial" w:cs="Arial"/>
+      </w:rPr>
+    </w:lvl>
+    <w:lvl w:ilvl="5">
+      <w:start w:val="1"/>
+      <w:numFmt w:val="bullet"/>
+      <w:lvlText w:val="▪"/>
+      <w:lvlJc w:val="left"/>
+      <w:pPr>
+        <w:ind w:left="4320" w:firstLine="3960"/>
+      </w:pPr>
+      <w:rPr>
+        <w:rFonts w:ascii="Arial" w:eastAsia="Arial" w:hAnsi="Arial" w:cs="Arial"/>
+      </w:rPr>
+    </w:lvl>
+    <w:lvl w:ilvl="6">
+      <w:start w:val="1"/>
+      <w:numFmt w:val="bullet"/>
+      <w:lvlText w:val="●"/>
+      <w:lvlJc w:val="left"/>
+      <w:pPr>
+        <w:ind w:left="5040" w:firstLine="4680"/>
+      </w:pPr>
+      <w:rPr>
+        <w:rFonts w:ascii="Arial" w:eastAsia="Arial" w:hAnsi="Arial" w:cs="Arial"/>
+      </w:rPr>
+    </w:lvl>
+    <w:lvl w:ilvl="7">
+      <w:start w:val="1"/>
+      <w:numFmt w:val="bullet"/>
+      <w:lvlText w:val="o"/>
+      <w:lvlJc w:val="left"/>
+      <w:pPr>
+        <w:ind w:left="5760" w:firstLine="5400"/>
+      </w:pPr>
+      <w:rPr>
+        <w:rFonts w:ascii="Arial" w:eastAsia="Arial" w:hAnsi="Arial" w:cs="Arial"/>
+      </w:rPr>
+    </w:lvl>
+    <w:lvl w:ilvl="8">
+      <w:start w:val="1"/>
+      <w:numFmt w:val="bullet"/>
+      <w:lvlText w:val="▪"/>
+      <w:lvlJc w:val="left"/>
+      <w:pPr>
+        <w:ind w:left="6480" w:firstLine="6120"/>
+      </w:pPr>
+      <w:rPr>
+        <w:rFonts w:ascii="Arial" w:eastAsia="Arial" w:hAnsi="Arial" w:cs="Arial"/>
+      </w:rPr>
+    </w:lvl>
+  </w:abstractNum>
+  <w:abstractNum w:abstractNumId="31" w15:restartNumberingAfterBreak="0">
     <w:nsid w:val="725207CE"/>
     <w:multiLevelType w:val="hybridMultilevel"/>
     <w:tmpl w:val="B8CAA992"/>
@@ -6028,7 +4954,7 @@
       </w:pPr>
     </w:lvl>
   </w:abstractNum>
-  <w:abstractNum w:abstractNumId="31" w15:restartNumberingAfterBreak="0">
+  <w:abstractNum w:abstractNumId="32" w15:restartNumberingAfterBreak="0">
     <w:nsid w:val="76560E29"/>
     <w:multiLevelType w:val="hybridMultilevel"/>
     <w:tmpl w:val="B75A6B18"/>
@@ -6141,7 +5067,7 @@
       </w:pPr>
     </w:lvl>
   </w:abstractNum>
-  <w:abstractNum w:abstractNumId="32" w15:restartNumberingAfterBreak="0">
+  <w:abstractNum w:abstractNumId="33" w15:restartNumberingAfterBreak="0">
     <w:nsid w:val="79034616"/>
     <w:multiLevelType w:val="hybridMultilevel"/>
     <w:tmpl w:val="0DBEA2B2"/>
@@ -6254,7 +5180,7 @@
       </w:rPr>
     </w:lvl>
   </w:abstractNum>
-  <w:abstractNum w:abstractNumId="33" w15:restartNumberingAfterBreak="0">
+  <w:abstractNum w:abstractNumId="34" w15:restartNumberingAfterBreak="0">
     <w:nsid w:val="7A2A700D"/>
     <w:multiLevelType w:val="hybridMultilevel"/>
     <w:tmpl w:val="E3FA9216"/>
@@ -6367,7 +5293,7 @@
       </w:pPr>
     </w:lvl>
   </w:abstractNum>
-  <w:abstractNum w:abstractNumId="34" w15:restartNumberingAfterBreak="0">
+  <w:abstractNum w:abstractNumId="35" w15:restartNumberingAfterBreak="0">
     <w:nsid w:val="7B47373B"/>
     <w:multiLevelType w:val="hybridMultilevel"/>
     <w:tmpl w:val="3AAC5668"/>
@@ -6510,7 +5436,7 @@
       </w:rPr>
     </w:lvl>
   </w:abstractNum>
-  <w:abstractNum w:abstractNumId="35" w15:restartNumberingAfterBreak="0">
+  <w:abstractNum w:abstractNumId="36" w15:restartNumberingAfterBreak="0">
     <w:nsid w:val="7E850E79"/>
     <w:multiLevelType w:val="singleLevel"/>
     <w:tmpl w:val="0409000F"/>
@@ -6546,7 +5472,7 @@
     <w:abstractNumId w:val="25"/>
   </w:num>
   <w:num w:numId="7">
-    <w:abstractNumId w:val="35"/>
+    <w:abstractNumId w:val="36"/>
   </w:num>
   <w:num w:numId="8">
     <w:abstractNumId w:val="24"/>
@@ -6567,19 +5493,19 @@
     <w:abstractNumId w:val="18"/>
   </w:num>
   <w:num w:numId="14">
-    <w:abstractNumId w:val="33"/>
+    <w:abstractNumId w:val="34"/>
   </w:num>
   <w:num w:numId="15">
     <w:abstractNumId w:val="26"/>
   </w:num>
   <w:num w:numId="16">
-    <w:abstractNumId w:val="30"/>
+    <w:abstractNumId w:val="31"/>
   </w:num>
   <w:num w:numId="17">
     <w:abstractNumId w:val="14"/>
   </w:num>
   <w:num w:numId="18">
-    <w:abstractNumId w:val="31"/>
+    <w:abstractNumId w:val="32"/>
   </w:num>
   <w:num w:numId="19">
     <w:abstractNumId w:val="7"/>
@@ -6597,7 +5523,7 @@
     <w:abstractNumId w:val="27"/>
   </w:num>
   <w:num w:numId="24">
-    <w:abstractNumId w:val="34"/>
+    <w:abstractNumId w:val="35"/>
   </w:num>
   <w:num w:numId="25">
     <w:abstractNumId w:val="11"/>
@@ -6624,7 +5550,7 @@
     <w:abstractNumId w:val="16"/>
   </w:num>
   <w:num w:numId="33">
-    <w:abstractNumId w:val="32"/>
+    <w:abstractNumId w:val="33"/>
   </w:num>
   <w:num w:numId="34">
     <w:abstractNumId w:val="2"/>
@@ -6634,6 +5560,9 @@
   </w:num>
   <w:num w:numId="36">
     <w:abstractNumId w:val="29"/>
+  </w:num>
+  <w:num w:numId="37">
+    <w:abstractNumId w:val="30"/>
   </w:num>
 </w:numbering>
 </file>
@@ -8110,7 +7039,7 @@
 </file>
 
 <file path=customXml/itemProps1.xml><?xml version="1.0" encoding="utf-8"?>
-<ds:datastoreItem xmlns:ds="http://schemas.openxmlformats.org/officeDocument/2006/customXml" ds:itemID="{9E4B8D0A-C595-49AB-A0CE-0E1D55160B54}">
+<ds:datastoreItem xmlns:ds="http://schemas.openxmlformats.org/officeDocument/2006/customXml" ds:itemID="{FCA96EBA-4456-4CC4-9317-D0A07406EB9F}">
   <ds:schemaRefs>
     <ds:schemaRef ds:uri="http://schemas.openxmlformats.org/officeDocument/2006/bibliography"/>
   </ds:schemaRefs>

</xml_diff>